<commit_message>
latest updates to Draft Report
</commit_message>
<xml_diff>
--- a/Reports/Group5 Final Report Draft.docx
+++ b/Reports/Group5 Final Report Draft.docx
@@ -896,13 +896,8 @@
       <w:r>
         <w:t xml:space="preserve"> </w:t>
       </w:r>
-      <w:bookmarkStart w:id="1" w:name="_GoBack"/>
-      <w:bookmarkEnd w:id="1"/>
-      <w:r>
-        <w:t xml:space="preserve">online dating agency. The scope of the project was to provide the user with basic functionality to </w:t>
-      </w:r>
-      <w:r>
-        <w:t>allow users to register and describe themselves, as well as browse other users and perform various searches (e.g. list all men over 25 who listed swimming as a hobby).</w:t>
+      <w:r>
+        <w:t>online dating agency. The scope of the project was to provide the user with basic functionality to allow users to register and describe themselves, as well as browse other users and perform various searches (e.g. list all men over 25 who listed swimming as a hobby).</w:t>
       </w:r>
     </w:p>
     <w:p/>
@@ -911,11 +906,11 @@
       <w:pPr>
         <w:pStyle w:val="Heading1"/>
       </w:pPr>
-      <w:bookmarkStart w:id="2" w:name="_Toc520576869"/>
+      <w:bookmarkStart w:id="1" w:name="_Toc520576869"/>
       <w:r>
         <w:t>High Level Functionality</w:t>
       </w:r>
-      <w:bookmarkEnd w:id="2"/>
+      <w:bookmarkEnd w:id="1"/>
     </w:p>
     <w:p>
       <w:pPr>
@@ -1073,12 +1068,12 @@
       <w:pPr>
         <w:pStyle w:val="Heading1"/>
       </w:pPr>
-      <w:bookmarkStart w:id="3" w:name="_Toc520576870"/>
+      <w:bookmarkStart w:id="2" w:name="_Toc520576870"/>
       <w:r>
         <w:lastRenderedPageBreak/>
         <w:t>Access Information</w:t>
       </w:r>
-      <w:bookmarkEnd w:id="3"/>
+      <w:bookmarkEnd w:id="2"/>
     </w:p>
     <w:p/>
     <w:p>
@@ -1110,6 +1105,37 @@
           <w:shd w:val="clear" w:color="auto" w:fill="FFFFFF"/>
         </w:rPr>
         <w:t xml:space="preserve"> </w:t>
+      </w:r>
+    </w:p>
+    <w:p>
+      <w:pPr>
+        <w:rPr>
+          <w:rFonts w:ascii="Times New Roman" w:hAnsi="Times New Roman" w:cs="Times New Roman"/>
+          <w:color w:val="000000" w:themeColor="text1"/>
+          <w:sz w:val="28"/>
+          <w:szCs w:val="28"/>
+          <w:shd w:val="clear" w:color="auto" w:fill="FFFFFF"/>
+        </w:rPr>
+      </w:pPr>
+      <w:r>
+        <w:rPr>
+          <w:rFonts w:ascii="Times New Roman" w:hAnsi="Times New Roman" w:cs="Times New Roman"/>
+          <w:color w:val="000000" w:themeColor="text1"/>
+          <w:sz w:val="28"/>
+          <w:szCs w:val="28"/>
+          <w:shd w:val="clear" w:color="auto" w:fill="FFFFFF"/>
+        </w:rPr>
+        <w:t>Links</w:t>
+      </w:r>
+      <w:r>
+        <w:rPr>
+          <w:rFonts w:ascii="Times New Roman" w:hAnsi="Times New Roman" w:cs="Times New Roman"/>
+          <w:color w:val="000000" w:themeColor="text1"/>
+          <w:sz w:val="28"/>
+          <w:szCs w:val="28"/>
+          <w:shd w:val="clear" w:color="auto" w:fill="FFFFFF"/>
+        </w:rPr>
+        <w:t xml:space="preserve"> to Pages</w:t>
       </w:r>
     </w:p>
     <w:tbl>
@@ -2089,6 +2115,583 @@
     <w:p>
       <w:pPr>
         <w:rPr>
+          <w:rFonts w:ascii="Times New Roman" w:hAnsi="Times New Roman" w:cs="Times New Roman"/>
+          <w:color w:val="000000" w:themeColor="text1"/>
+          <w:sz w:val="28"/>
+          <w:szCs w:val="28"/>
+          <w:shd w:val="clear" w:color="auto" w:fill="FFFFFF"/>
+        </w:rPr>
+      </w:pPr>
+      <w:r>
+        <w:rPr>
+          <w:rFonts w:ascii="Times New Roman" w:hAnsi="Times New Roman" w:cs="Times New Roman"/>
+          <w:color w:val="000000" w:themeColor="text1"/>
+          <w:sz w:val="28"/>
+          <w:szCs w:val="28"/>
+          <w:shd w:val="clear" w:color="auto" w:fill="FFFFFF"/>
+        </w:rPr>
+        <w:t>Useful Passwords</w:t>
+      </w:r>
+    </w:p>
+    <w:tbl>
+      <w:tblPr>
+        <w:tblW w:w="7220" w:type="dxa"/>
+        <w:tblLook w:val="04A0" w:firstRow="1" w:lastRow="0" w:firstColumn="1" w:lastColumn="0" w:noHBand="0" w:noVBand="1"/>
+      </w:tblPr>
+      <w:tblGrid>
+        <w:gridCol w:w="1760"/>
+        <w:gridCol w:w="3460"/>
+        <w:gridCol w:w="2000"/>
+      </w:tblGrid>
+      <w:tr>
+        <w:trPr>
+          <w:trHeight w:val="300"/>
+        </w:trPr>
+        <w:tc>
+          <w:tcPr>
+            <w:tcW w:w="1760" w:type="dxa"/>
+            <w:tcBorders>
+              <w:top w:val="single" w:sz="4" w:space="0" w:color="auto"/>
+              <w:left w:val="single" w:sz="4" w:space="0" w:color="auto"/>
+              <w:bottom w:val="single" w:sz="4" w:space="0" w:color="auto"/>
+              <w:right w:val="single" w:sz="4" w:space="0" w:color="auto"/>
+            </w:tcBorders>
+            <w:shd w:val="clear" w:color="000000" w:fill="44546A"/>
+            <w:noWrap/>
+            <w:vAlign w:val="center"/>
+            <w:hideMark/>
+          </w:tcPr>
+          <w:p>
+            <w:pPr>
+              <w:spacing w:after="0" w:line="240" w:lineRule="auto"/>
+              <w:jc w:val="center"/>
+              <w:rPr>
+                <w:rFonts w:ascii="Calibri" w:eastAsia="Times New Roman" w:hAnsi="Calibri" w:cs="Calibri"/>
+                <w:color w:val="FFFFFF"/>
+                <w:lang w:eastAsia="en-IE"/>
+              </w:rPr>
+            </w:pPr>
+            <w:r>
+              <w:rPr>
+                <w:rFonts w:ascii="Calibri" w:eastAsia="Times New Roman" w:hAnsi="Calibri" w:cs="Calibri"/>
+                <w:color w:val="FFFFFF"/>
+                <w:lang w:eastAsia="en-IE"/>
+              </w:rPr>
+              <w:t>USER</w:t>
+            </w:r>
+          </w:p>
+        </w:tc>
+        <w:tc>
+          <w:tcPr>
+            <w:tcW w:w="3460" w:type="dxa"/>
+            <w:tcBorders>
+              <w:top w:val="single" w:sz="4" w:space="0" w:color="auto"/>
+              <w:left w:val="nil"/>
+              <w:bottom w:val="single" w:sz="4" w:space="0" w:color="auto"/>
+              <w:right w:val="single" w:sz="4" w:space="0" w:color="auto"/>
+            </w:tcBorders>
+            <w:shd w:val="clear" w:color="000000" w:fill="44546A"/>
+            <w:noWrap/>
+            <w:vAlign w:val="center"/>
+            <w:hideMark/>
+          </w:tcPr>
+          <w:p>
+            <w:pPr>
+              <w:spacing w:after="0" w:line="240" w:lineRule="auto"/>
+              <w:jc w:val="center"/>
+              <w:rPr>
+                <w:rFonts w:ascii="Calibri" w:eastAsia="Times New Roman" w:hAnsi="Calibri" w:cs="Calibri"/>
+                <w:color w:val="FFFFFF"/>
+                <w:lang w:eastAsia="en-IE"/>
+              </w:rPr>
+            </w:pPr>
+            <w:r>
+              <w:rPr>
+                <w:rFonts w:ascii="Calibri" w:eastAsia="Times New Roman" w:hAnsi="Calibri" w:cs="Calibri"/>
+                <w:color w:val="FFFFFF"/>
+                <w:lang w:eastAsia="en-IE"/>
+              </w:rPr>
+              <w:t>EMAIL</w:t>
+            </w:r>
+          </w:p>
+        </w:tc>
+        <w:tc>
+          <w:tcPr>
+            <w:tcW w:w="2000" w:type="dxa"/>
+            <w:tcBorders>
+              <w:top w:val="single" w:sz="4" w:space="0" w:color="auto"/>
+              <w:left w:val="nil"/>
+              <w:bottom w:val="single" w:sz="4" w:space="0" w:color="auto"/>
+              <w:right w:val="single" w:sz="4" w:space="0" w:color="auto"/>
+            </w:tcBorders>
+            <w:shd w:val="clear" w:color="000000" w:fill="44546A"/>
+            <w:noWrap/>
+            <w:vAlign w:val="center"/>
+            <w:hideMark/>
+          </w:tcPr>
+          <w:p>
+            <w:pPr>
+              <w:spacing w:after="0" w:line="240" w:lineRule="auto"/>
+              <w:jc w:val="center"/>
+              <w:rPr>
+                <w:rFonts w:ascii="Calibri" w:eastAsia="Times New Roman" w:hAnsi="Calibri" w:cs="Calibri"/>
+                <w:color w:val="FFFFFF"/>
+                <w:lang w:eastAsia="en-IE"/>
+              </w:rPr>
+            </w:pPr>
+            <w:r>
+              <w:rPr>
+                <w:rFonts w:ascii="Calibri" w:eastAsia="Times New Roman" w:hAnsi="Calibri" w:cs="Calibri"/>
+                <w:color w:val="FFFFFF"/>
+                <w:lang w:eastAsia="en-IE"/>
+              </w:rPr>
+              <w:t>PASSWORD</w:t>
+            </w:r>
+          </w:p>
+        </w:tc>
+      </w:tr>
+      <w:tr>
+        <w:trPr>
+          <w:trHeight w:val="300"/>
+        </w:trPr>
+        <w:tc>
+          <w:tcPr>
+            <w:tcW w:w="1760" w:type="dxa"/>
+            <w:tcBorders>
+              <w:top w:val="nil"/>
+              <w:left w:val="single" w:sz="4" w:space="0" w:color="auto"/>
+              <w:bottom w:val="single" w:sz="4" w:space="0" w:color="auto"/>
+              <w:right w:val="single" w:sz="4" w:space="0" w:color="auto"/>
+            </w:tcBorders>
+            <w:shd w:val="clear" w:color="000000" w:fill="DDEBF7"/>
+            <w:noWrap/>
+            <w:vAlign w:val="center"/>
+            <w:hideMark/>
+          </w:tcPr>
+          <w:p>
+            <w:pPr>
+              <w:spacing w:after="0" w:line="240" w:lineRule="auto"/>
+              <w:jc w:val="center"/>
+              <w:rPr>
+                <w:rFonts w:ascii="Calibri" w:eastAsia="Times New Roman" w:hAnsi="Calibri" w:cs="Calibri"/>
+                <w:color w:val="000000"/>
+                <w:lang w:eastAsia="en-IE"/>
+              </w:rPr>
+            </w:pPr>
+            <w:proofErr w:type="spellStart"/>
+            <w:r>
+              <w:rPr>
+                <w:rFonts w:ascii="Calibri" w:eastAsia="Times New Roman" w:hAnsi="Calibri" w:cs="Calibri"/>
+                <w:color w:val="000000"/>
+                <w:lang w:eastAsia="en-IE"/>
+              </w:rPr>
+              <w:t>SysAdmin</w:t>
+            </w:r>
+            <w:proofErr w:type="spellEnd"/>
+          </w:p>
+        </w:tc>
+        <w:tc>
+          <w:tcPr>
+            <w:tcW w:w="3460" w:type="dxa"/>
+            <w:tcBorders>
+              <w:top w:val="nil"/>
+              <w:left w:val="nil"/>
+              <w:bottom w:val="single" w:sz="4" w:space="0" w:color="auto"/>
+              <w:right w:val="single" w:sz="4" w:space="0" w:color="auto"/>
+            </w:tcBorders>
+            <w:shd w:val="clear" w:color="000000" w:fill="DDEBF7"/>
+            <w:noWrap/>
+            <w:vAlign w:val="center"/>
+            <w:hideMark/>
+          </w:tcPr>
+          <w:p>
+            <w:pPr>
+              <w:spacing w:after="0" w:line="240" w:lineRule="auto"/>
+              <w:jc w:val="center"/>
+              <w:rPr>
+                <w:rFonts w:ascii="Calibri" w:eastAsia="Times New Roman" w:hAnsi="Calibri" w:cs="Calibri"/>
+                <w:color w:val="000000"/>
+                <w:lang w:eastAsia="en-IE"/>
+              </w:rPr>
+            </w:pPr>
+            <w:hyperlink r:id="rId10" w:history="1">
+              <w:r>
+                <w:rPr>
+                  <w:rFonts w:ascii="Calibri" w:eastAsia="Times New Roman" w:hAnsi="Calibri" w:cs="Calibri"/>
+                  <w:color w:val="000000"/>
+                  <w:lang w:eastAsia="en-IE"/>
+                </w:rPr>
+                <w:t>16230256@Studentmail.ul.ie</w:t>
+              </w:r>
+            </w:hyperlink>
+          </w:p>
+        </w:tc>
+        <w:tc>
+          <w:tcPr>
+            <w:tcW w:w="2000" w:type="dxa"/>
+            <w:tcBorders>
+              <w:top w:val="nil"/>
+              <w:left w:val="nil"/>
+              <w:bottom w:val="single" w:sz="4" w:space="0" w:color="auto"/>
+              <w:right w:val="single" w:sz="4" w:space="0" w:color="auto"/>
+            </w:tcBorders>
+            <w:shd w:val="clear" w:color="000000" w:fill="DDEBF7"/>
+            <w:noWrap/>
+            <w:vAlign w:val="center"/>
+            <w:hideMark/>
+          </w:tcPr>
+          <w:p>
+            <w:pPr>
+              <w:spacing w:after="0" w:line="240" w:lineRule="auto"/>
+              <w:jc w:val="center"/>
+              <w:rPr>
+                <w:rFonts w:ascii="Calibri" w:eastAsia="Times New Roman" w:hAnsi="Calibri" w:cs="Calibri"/>
+                <w:color w:val="000000"/>
+                <w:lang w:eastAsia="en-IE"/>
+              </w:rPr>
+            </w:pPr>
+            <w:r>
+              <w:rPr>
+                <w:rFonts w:ascii="Calibri" w:eastAsia="Times New Roman" w:hAnsi="Calibri" w:cs="Calibri"/>
+                <w:color w:val="000000"/>
+                <w:lang w:eastAsia="en-IE"/>
+              </w:rPr>
+              <w:t>welcomE01#</w:t>
+            </w:r>
+          </w:p>
+        </w:tc>
+      </w:tr>
+      <w:tr>
+        <w:trPr>
+          <w:trHeight w:val="300"/>
+        </w:trPr>
+        <w:tc>
+          <w:tcPr>
+            <w:tcW w:w="1760" w:type="dxa"/>
+            <w:tcBorders>
+              <w:top w:val="nil"/>
+              <w:left w:val="single" w:sz="4" w:space="0" w:color="auto"/>
+              <w:bottom w:val="single" w:sz="4" w:space="0" w:color="auto"/>
+              <w:right w:val="single" w:sz="4" w:space="0" w:color="auto"/>
+            </w:tcBorders>
+            <w:shd w:val="clear" w:color="000000" w:fill="DDEBF7"/>
+            <w:noWrap/>
+            <w:vAlign w:val="center"/>
+            <w:hideMark/>
+          </w:tcPr>
+          <w:p>
+            <w:pPr>
+              <w:spacing w:after="0" w:line="240" w:lineRule="auto"/>
+              <w:jc w:val="center"/>
+              <w:rPr>
+                <w:rFonts w:ascii="Calibri" w:eastAsia="Times New Roman" w:hAnsi="Calibri" w:cs="Calibri"/>
+                <w:color w:val="000000"/>
+                <w:lang w:eastAsia="en-IE"/>
+              </w:rPr>
+            </w:pPr>
+            <w:proofErr w:type="spellStart"/>
+            <w:r>
+              <w:rPr>
+                <w:rFonts w:ascii="Calibri" w:eastAsia="Times New Roman" w:hAnsi="Calibri" w:cs="Calibri"/>
+                <w:color w:val="000000"/>
+                <w:lang w:eastAsia="en-IE"/>
+              </w:rPr>
+              <w:t>SysAdmin</w:t>
+            </w:r>
+            <w:proofErr w:type="spellEnd"/>
+          </w:p>
+        </w:tc>
+        <w:tc>
+          <w:tcPr>
+            <w:tcW w:w="3460" w:type="dxa"/>
+            <w:tcBorders>
+              <w:top w:val="nil"/>
+              <w:left w:val="nil"/>
+              <w:bottom w:val="single" w:sz="4" w:space="0" w:color="auto"/>
+              <w:right w:val="single" w:sz="4" w:space="0" w:color="auto"/>
+            </w:tcBorders>
+            <w:shd w:val="clear" w:color="000000" w:fill="DDEBF7"/>
+            <w:noWrap/>
+            <w:vAlign w:val="center"/>
+            <w:hideMark/>
+          </w:tcPr>
+          <w:p>
+            <w:pPr>
+              <w:spacing w:after="0" w:line="240" w:lineRule="auto"/>
+              <w:jc w:val="center"/>
+              <w:rPr>
+                <w:rFonts w:ascii="Calibri" w:eastAsia="Times New Roman" w:hAnsi="Calibri" w:cs="Calibri"/>
+                <w:color w:val="000000"/>
+                <w:lang w:eastAsia="en-IE"/>
+              </w:rPr>
+            </w:pPr>
+            <w:r>
+              <w:rPr>
+                <w:rFonts w:ascii="Calibri" w:eastAsia="Times New Roman" w:hAnsi="Calibri" w:cs="Calibri"/>
+                <w:color w:val="000000"/>
+                <w:lang w:eastAsia="en-IE"/>
+              </w:rPr>
+              <w:t>16230124@studentmail.ul.ie</w:t>
+            </w:r>
+          </w:p>
+        </w:tc>
+        <w:tc>
+          <w:tcPr>
+            <w:tcW w:w="2000" w:type="dxa"/>
+            <w:tcBorders>
+              <w:top w:val="nil"/>
+              <w:left w:val="nil"/>
+              <w:bottom w:val="single" w:sz="4" w:space="0" w:color="auto"/>
+              <w:right w:val="single" w:sz="4" w:space="0" w:color="auto"/>
+            </w:tcBorders>
+            <w:shd w:val="clear" w:color="000000" w:fill="DDEBF7"/>
+            <w:noWrap/>
+            <w:vAlign w:val="center"/>
+            <w:hideMark/>
+          </w:tcPr>
+          <w:p>
+            <w:pPr>
+              <w:spacing w:after="0" w:line="240" w:lineRule="auto"/>
+              <w:jc w:val="center"/>
+              <w:rPr>
+                <w:rFonts w:ascii="Calibri" w:eastAsia="Times New Roman" w:hAnsi="Calibri" w:cs="Calibri"/>
+                <w:color w:val="000000"/>
+                <w:lang w:eastAsia="en-IE"/>
+              </w:rPr>
+            </w:pPr>
+            <w:r>
+              <w:rPr>
+                <w:rFonts w:ascii="Calibri" w:eastAsia="Times New Roman" w:hAnsi="Calibri" w:cs="Calibri"/>
+                <w:color w:val="000000"/>
+                <w:lang w:eastAsia="en-IE"/>
+              </w:rPr>
+              <w:t>welcomE01#</w:t>
+            </w:r>
+          </w:p>
+        </w:tc>
+      </w:tr>
+      <w:tr>
+        <w:trPr>
+          <w:trHeight w:val="300"/>
+        </w:trPr>
+        <w:tc>
+          <w:tcPr>
+            <w:tcW w:w="1760" w:type="dxa"/>
+            <w:tcBorders>
+              <w:top w:val="nil"/>
+              <w:left w:val="single" w:sz="4" w:space="0" w:color="auto"/>
+              <w:bottom w:val="single" w:sz="4" w:space="0" w:color="auto"/>
+              <w:right w:val="single" w:sz="4" w:space="0" w:color="auto"/>
+            </w:tcBorders>
+            <w:shd w:val="clear" w:color="000000" w:fill="DDEBF7"/>
+            <w:noWrap/>
+            <w:vAlign w:val="center"/>
+            <w:hideMark/>
+          </w:tcPr>
+          <w:p>
+            <w:pPr>
+              <w:spacing w:after="0" w:line="240" w:lineRule="auto"/>
+              <w:jc w:val="center"/>
+              <w:rPr>
+                <w:rFonts w:ascii="Calibri" w:eastAsia="Times New Roman" w:hAnsi="Calibri" w:cs="Calibri"/>
+                <w:color w:val="000000"/>
+                <w:lang w:eastAsia="en-IE"/>
+              </w:rPr>
+            </w:pPr>
+            <w:proofErr w:type="spellStart"/>
+            <w:r>
+              <w:rPr>
+                <w:rFonts w:ascii="Calibri" w:eastAsia="Times New Roman" w:hAnsi="Calibri" w:cs="Calibri"/>
+                <w:color w:val="000000"/>
+                <w:lang w:eastAsia="en-IE"/>
+              </w:rPr>
+              <w:t>SysAdmin</w:t>
+            </w:r>
+            <w:proofErr w:type="spellEnd"/>
+          </w:p>
+        </w:tc>
+        <w:tc>
+          <w:tcPr>
+            <w:tcW w:w="3460" w:type="dxa"/>
+            <w:tcBorders>
+              <w:top w:val="nil"/>
+              <w:left w:val="nil"/>
+              <w:bottom w:val="single" w:sz="4" w:space="0" w:color="auto"/>
+              <w:right w:val="single" w:sz="4" w:space="0" w:color="auto"/>
+            </w:tcBorders>
+            <w:shd w:val="clear" w:color="000000" w:fill="DDEBF7"/>
+            <w:noWrap/>
+            <w:vAlign w:val="center"/>
+            <w:hideMark/>
+          </w:tcPr>
+          <w:p>
+            <w:pPr>
+              <w:spacing w:after="0" w:line="240" w:lineRule="auto"/>
+              <w:jc w:val="center"/>
+              <w:rPr>
+                <w:rFonts w:ascii="Calibri" w:eastAsia="Times New Roman" w:hAnsi="Calibri" w:cs="Calibri"/>
+                <w:color w:val="000000"/>
+                <w:lang w:eastAsia="en-IE"/>
+              </w:rPr>
+            </w:pPr>
+            <w:r>
+              <w:rPr>
+                <w:rFonts w:ascii="Calibri" w:eastAsia="Times New Roman" w:hAnsi="Calibri" w:cs="Calibri"/>
+                <w:color w:val="000000"/>
+                <w:lang w:eastAsia="en-IE"/>
+              </w:rPr>
+              <w:t>0510661@stedentmail.ul.ie</w:t>
+            </w:r>
+          </w:p>
+        </w:tc>
+        <w:tc>
+          <w:tcPr>
+            <w:tcW w:w="2000" w:type="dxa"/>
+            <w:tcBorders>
+              <w:top w:val="nil"/>
+              <w:left w:val="nil"/>
+              <w:bottom w:val="single" w:sz="4" w:space="0" w:color="auto"/>
+              <w:right w:val="single" w:sz="4" w:space="0" w:color="auto"/>
+            </w:tcBorders>
+            <w:shd w:val="clear" w:color="000000" w:fill="DDEBF7"/>
+            <w:noWrap/>
+            <w:vAlign w:val="center"/>
+            <w:hideMark/>
+          </w:tcPr>
+          <w:p>
+            <w:pPr>
+              <w:spacing w:after="0" w:line="240" w:lineRule="auto"/>
+              <w:jc w:val="center"/>
+              <w:rPr>
+                <w:rFonts w:ascii="Calibri" w:eastAsia="Times New Roman" w:hAnsi="Calibri" w:cs="Calibri"/>
+                <w:color w:val="000000"/>
+                <w:lang w:eastAsia="en-IE"/>
+              </w:rPr>
+            </w:pPr>
+            <w:r>
+              <w:rPr>
+                <w:rFonts w:ascii="Calibri" w:eastAsia="Times New Roman" w:hAnsi="Calibri" w:cs="Calibri"/>
+                <w:color w:val="000000"/>
+                <w:lang w:eastAsia="en-IE"/>
+              </w:rPr>
+              <w:t>welcomE01#</w:t>
+            </w:r>
+          </w:p>
+        </w:tc>
+      </w:tr>
+      <w:tr>
+        <w:trPr>
+          <w:trHeight w:val="300"/>
+        </w:trPr>
+        <w:tc>
+          <w:tcPr>
+            <w:tcW w:w="1760" w:type="dxa"/>
+            <w:tcBorders>
+              <w:top w:val="nil"/>
+              <w:left w:val="single" w:sz="4" w:space="0" w:color="auto"/>
+              <w:bottom w:val="single" w:sz="4" w:space="0" w:color="auto"/>
+              <w:right w:val="single" w:sz="4" w:space="0" w:color="auto"/>
+            </w:tcBorders>
+            <w:shd w:val="clear" w:color="000000" w:fill="DDEBF7"/>
+            <w:noWrap/>
+            <w:vAlign w:val="center"/>
+            <w:hideMark/>
+          </w:tcPr>
+          <w:p>
+            <w:pPr>
+              <w:spacing w:after="0" w:line="240" w:lineRule="auto"/>
+              <w:jc w:val="center"/>
+              <w:rPr>
+                <w:rFonts w:ascii="Calibri" w:eastAsia="Times New Roman" w:hAnsi="Calibri" w:cs="Calibri"/>
+                <w:color w:val="000000"/>
+                <w:lang w:eastAsia="en-IE"/>
+              </w:rPr>
+            </w:pPr>
+            <w:proofErr w:type="spellStart"/>
+            <w:r>
+              <w:rPr>
+                <w:rFonts w:ascii="Calibri" w:eastAsia="Times New Roman" w:hAnsi="Calibri" w:cs="Calibri"/>
+                <w:color w:val="000000"/>
+                <w:lang w:eastAsia="en-IE"/>
+              </w:rPr>
+              <w:t>SysAdmin</w:t>
+            </w:r>
+            <w:proofErr w:type="spellEnd"/>
+          </w:p>
+        </w:tc>
+        <w:tc>
+          <w:tcPr>
+            <w:tcW w:w="3460" w:type="dxa"/>
+            <w:tcBorders>
+              <w:top w:val="nil"/>
+              <w:left w:val="nil"/>
+              <w:bottom w:val="single" w:sz="4" w:space="0" w:color="auto"/>
+              <w:right w:val="single" w:sz="4" w:space="0" w:color="auto"/>
+            </w:tcBorders>
+            <w:shd w:val="clear" w:color="000000" w:fill="DDEBF7"/>
+            <w:noWrap/>
+            <w:vAlign w:val="center"/>
+            <w:hideMark/>
+          </w:tcPr>
+          <w:p>
+            <w:pPr>
+              <w:spacing w:after="0" w:line="240" w:lineRule="auto"/>
+              <w:jc w:val="center"/>
+              <w:rPr>
+                <w:rFonts w:ascii="Calibri" w:eastAsia="Times New Roman" w:hAnsi="Calibri" w:cs="Calibri"/>
+                <w:color w:val="000000"/>
+                <w:lang w:eastAsia="en-IE"/>
+              </w:rPr>
+            </w:pPr>
+            <w:r>
+              <w:rPr>
+                <w:rFonts w:ascii="Calibri" w:eastAsia="Times New Roman" w:hAnsi="Calibri" w:cs="Calibri"/>
+                <w:color w:val="000000"/>
+                <w:lang w:eastAsia="en-IE"/>
+              </w:rPr>
+              <w:t>0199124@studentmail.ul.ie</w:t>
+            </w:r>
+          </w:p>
+        </w:tc>
+        <w:tc>
+          <w:tcPr>
+            <w:tcW w:w="2000" w:type="dxa"/>
+            <w:tcBorders>
+              <w:top w:val="nil"/>
+              <w:left w:val="nil"/>
+              <w:bottom w:val="single" w:sz="4" w:space="0" w:color="auto"/>
+              <w:right w:val="single" w:sz="4" w:space="0" w:color="auto"/>
+            </w:tcBorders>
+            <w:shd w:val="clear" w:color="000000" w:fill="DDEBF7"/>
+            <w:noWrap/>
+            <w:vAlign w:val="center"/>
+            <w:hideMark/>
+          </w:tcPr>
+          <w:p>
+            <w:pPr>
+              <w:spacing w:after="0" w:line="240" w:lineRule="auto"/>
+              <w:jc w:val="center"/>
+              <w:rPr>
+                <w:rFonts w:ascii="Calibri" w:eastAsia="Times New Roman" w:hAnsi="Calibri" w:cs="Calibri"/>
+                <w:color w:val="000000"/>
+                <w:lang w:eastAsia="en-IE"/>
+              </w:rPr>
+            </w:pPr>
+            <w:r>
+              <w:rPr>
+                <w:rFonts w:ascii="Calibri" w:eastAsia="Times New Roman" w:hAnsi="Calibri" w:cs="Calibri"/>
+                <w:color w:val="000000"/>
+                <w:lang w:eastAsia="en-IE"/>
+              </w:rPr>
+              <w:t>welcomE01#</w:t>
+            </w:r>
+          </w:p>
+        </w:tc>
+      </w:tr>
+    </w:tbl>
+    <w:p>
+      <w:pPr>
+        <w:rPr>
           <w:rFonts w:ascii="Helvetica" w:hAnsi="Helvetica" w:cs="Helvetica"/>
           <w:color w:val="FF0000"/>
           <w:sz w:val="20"/>
@@ -2154,13 +2757,91 @@
     </w:p>
     <w:p>
       <w:pPr>
+        <w:rPr>
+          <w:rFonts w:ascii="Helvetica" w:hAnsi="Helvetica" w:cs="Helvetica"/>
+          <w:color w:val="444444"/>
+          <w:sz w:val="20"/>
+          <w:szCs w:val="20"/>
+          <w:shd w:val="clear" w:color="auto" w:fill="FFFFFF"/>
+        </w:rPr>
+      </w:pPr>
+    </w:p>
+    <w:p>
+      <w:pPr>
+        <w:rPr>
+          <w:rFonts w:ascii="Helvetica" w:hAnsi="Helvetica" w:cs="Helvetica"/>
+          <w:color w:val="444444"/>
+          <w:sz w:val="20"/>
+          <w:szCs w:val="20"/>
+          <w:shd w:val="clear" w:color="auto" w:fill="FFFFFF"/>
+        </w:rPr>
+      </w:pPr>
+    </w:p>
+    <w:p>
+      <w:pPr>
+        <w:rPr>
+          <w:rFonts w:ascii="Helvetica" w:hAnsi="Helvetica" w:cs="Helvetica"/>
+          <w:color w:val="444444"/>
+          <w:sz w:val="20"/>
+          <w:szCs w:val="20"/>
+          <w:shd w:val="clear" w:color="auto" w:fill="FFFFFF"/>
+        </w:rPr>
+      </w:pPr>
+    </w:p>
+    <w:p>
+      <w:pPr>
+        <w:rPr>
+          <w:rFonts w:ascii="Helvetica" w:hAnsi="Helvetica" w:cs="Helvetica"/>
+          <w:color w:val="444444"/>
+          <w:sz w:val="20"/>
+          <w:szCs w:val="20"/>
+          <w:shd w:val="clear" w:color="auto" w:fill="FFFFFF"/>
+        </w:rPr>
+      </w:pPr>
+    </w:p>
+    <w:p>
+      <w:pPr>
+        <w:rPr>
+          <w:rFonts w:ascii="Helvetica" w:hAnsi="Helvetica" w:cs="Helvetica"/>
+          <w:color w:val="444444"/>
+          <w:sz w:val="20"/>
+          <w:szCs w:val="20"/>
+          <w:shd w:val="clear" w:color="auto" w:fill="FFFFFF"/>
+        </w:rPr>
+      </w:pPr>
+    </w:p>
+    <w:p>
+      <w:pPr>
+        <w:rPr>
+          <w:rFonts w:ascii="Helvetica" w:hAnsi="Helvetica" w:cs="Helvetica"/>
+          <w:color w:val="444444"/>
+          <w:sz w:val="20"/>
+          <w:szCs w:val="20"/>
+          <w:shd w:val="clear" w:color="auto" w:fill="FFFFFF"/>
+        </w:rPr>
+      </w:pPr>
+    </w:p>
+    <w:p>
+      <w:pPr>
+        <w:rPr>
+          <w:rFonts w:ascii="Helvetica" w:hAnsi="Helvetica" w:cs="Helvetica"/>
+          <w:color w:val="444444"/>
+          <w:sz w:val="20"/>
+          <w:szCs w:val="20"/>
+          <w:shd w:val="clear" w:color="auto" w:fill="FFFFFF"/>
+        </w:rPr>
+      </w:pPr>
+    </w:p>
+    <w:p>
+      <w:pPr>
         <w:pStyle w:val="Heading1"/>
       </w:pPr>
-      <w:bookmarkStart w:id="4" w:name="_Toc520576871"/>
-      <w:r>
+      <w:bookmarkStart w:id="3" w:name="_Toc520576871"/>
+      <w:r>
+        <w:lastRenderedPageBreak/>
         <w:t>Key Functionality</w:t>
       </w:r>
-      <w:bookmarkEnd w:id="4"/>
+      <w:bookmarkEnd w:id="3"/>
     </w:p>
     <w:p>
       <w:pPr>
@@ -2225,7 +2906,20 @@
         </w:rPr>
       </w:pPr>
       <w:r>
-        <w:lastRenderedPageBreak/>
+        <w:rPr>
+          <w:rFonts w:ascii="Helvetica" w:hAnsi="Helvetica" w:cs="Helvetica"/>
+          <w:color w:val="FF0000"/>
+          <w:sz w:val="20"/>
+          <w:szCs w:val="20"/>
+          <w:shd w:val="clear" w:color="auto" w:fill="FFFFFF"/>
+        </w:rPr>
+        <w:t>Current list – Deirdre to update with latest version</w:t>
+      </w:r>
+      <w:r>
+        <w:rPr>
+          <w:noProof/>
+          <w:lang w:eastAsia="en-IE"/>
+        </w:rPr>
         <w:drawing>
           <wp:inline distT="0" distB="0" distL="0" distR="0">
             <wp:extent cx="7020560" cy="6354073"/>
@@ -2244,7 +2938,7 @@
                     </pic:cNvPicPr>
                   </pic:nvPicPr>
                   <pic:blipFill>
-                    <a:blip r:embed="rId10">
+                    <a:blip r:embed="rId11">
                       <a:extLst>
                         <a:ext uri="{28A0092B-C50C-407E-A947-70E740481C1C}">
                           <a14:useLocalDpi xmlns:a14="http://schemas.microsoft.com/office/drawing/2010/main" val="0"/>
@@ -2356,20 +3050,14 @@
       <w:pPr>
         <w:pStyle w:val="Heading1"/>
       </w:pPr>
-      <w:bookmarkStart w:id="5" w:name="_Toc520576872"/>
-      <w:r>
-        <w:lastRenderedPageBreak/>
+      <w:bookmarkStart w:id="4" w:name="_Toc520576872"/>
+      <w:r>
         <w:t>Database</w:t>
       </w:r>
-      <w:bookmarkEnd w:id="5"/>
-    </w:p>
-    <w:p>
-      <w:pPr>
-        <w:rPr>
-          <w:color w:val="FF0000"/>
-        </w:rPr>
-      </w:pPr>
-      <w:r>
+      <w:bookmarkEnd w:id="4"/>
+    </w:p>
+    <w:p>
+      <w:pPr>
         <w:rPr>
           <w:rFonts w:ascii="Helvetica" w:hAnsi="Helvetica" w:cs="Helvetica"/>
           <w:color w:val="FF0000"/>
@@ -2377,8 +3065,33 @@
           <w:szCs w:val="20"/>
           <w:shd w:val="clear" w:color="auto" w:fill="FFFFFF"/>
         </w:rPr>
+      </w:pPr>
+      <w:r>
+        <w:rPr>
+          <w:rFonts w:ascii="Helvetica" w:hAnsi="Helvetica" w:cs="Helvetica"/>
+          <w:color w:val="FF0000"/>
+          <w:sz w:val="20"/>
+          <w:szCs w:val="20"/>
+          <w:shd w:val="clear" w:color="auto" w:fill="FFFFFF"/>
+        </w:rPr>
         <w:t>List your database tables. If they haven't changed from the initial design then it is fine to simply copy and paste from the earlier submission</w:t>
       </w:r>
+    </w:p>
+    <w:p>
+      <w:pPr>
+        <w:rPr>
+          <w:color w:val="FF0000"/>
+        </w:rPr>
+      </w:pPr>
+    </w:p>
+    <w:p>
+      <w:pPr>
+        <w:rPr>
+          <w:color w:val="FF0000"/>
+        </w:rPr>
+      </w:pPr>
+      <w:bookmarkStart w:id="5" w:name="_GoBack"/>
+      <w:bookmarkEnd w:id="5"/>
     </w:p>
     <w:p/>
     <w:p/>
@@ -3136,7 +3849,7 @@
     <w:lsdException w:name="Table Web 2" w:semiHidden="1" w:unhideWhenUsed="1"/>
     <w:lsdException w:name="Table Web 3" w:semiHidden="1" w:unhideWhenUsed="1"/>
     <w:lsdException w:name="Balloon Text" w:semiHidden="1" w:unhideWhenUsed="1"/>
-    <w:lsdException w:name="Table Grid" w:semiHidden="1" w:uiPriority="59" w:unhideWhenUsed="1"/>
+    <w:lsdException w:name="Table Grid" w:uiPriority="59"/>
     <w:lsdException w:name="Table Theme" w:semiHidden="1" w:unhideWhenUsed="1"/>
     <w:lsdException w:name="Placeholder Text" w:semiHidden="1"/>
     <w:lsdException w:name="Light Shading" w:uiPriority="60"/>
@@ -3429,6 +4142,7 @@
   <w:style w:type="character" w:default="1" w:styleId="DefaultParagraphFont">
     <w:name w:val="Default Paragraph Font"/>
     <w:uiPriority w:val="1"/>
+    <w:semiHidden/>
     <w:unhideWhenUsed/>
   </w:style>
   <w:style w:type="table" w:default="1" w:styleId="TableNormal">
@@ -3939,7 +4653,7 @@
 </file>
 
 <file path=customXml/itemProps2.xml><?xml version="1.0" encoding="utf-8"?>
-<ds:datastoreItem xmlns:ds="http://schemas.openxmlformats.org/officeDocument/2006/customXml" ds:itemID="{56055F33-B58C-4021-91A3-C67764CD1A79}">
+<ds:datastoreItem xmlns:ds="http://schemas.openxmlformats.org/officeDocument/2006/customXml" ds:itemID="{7E2DA71F-F7C3-4A3C-AA11-00EC490BF0CE}">
   <ds:schemaRefs>
     <ds:schemaRef ds:uri="http://schemas.openxmlformats.org/officeDocument/2006/bibliography"/>
   </ds:schemaRefs>

</xml_diff>

<commit_message>
updated final report and action list
</commit_message>
<xml_diff>
--- a/Reports/Group5 Final Report Draft.docx
+++ b/Reports/Group5 Final Report Draft.docx
@@ -3,6 +3,8 @@
 <w:document xmlns:wpc="http://schemas.microsoft.com/office/word/2010/wordprocessingCanvas" xmlns:mc="http://schemas.openxmlformats.org/markup-compatibility/2006" xmlns:o="urn:schemas-microsoft-com:office:office" xmlns:r="http://schemas.openxmlformats.org/officeDocument/2006/relationships" xmlns:m="http://schemas.openxmlformats.org/officeDocument/2006/math" xmlns:v="urn:schemas-microsoft-com:vml" xmlns:wp14="http://schemas.microsoft.com/office/word/2010/wordprocessingDrawing" xmlns:wp="http://schemas.openxmlformats.org/drawingml/2006/wordprocessingDrawing" xmlns:w10="urn:schemas-microsoft-com:office:word" xmlns:w="http://schemas.openxmlformats.org/wordprocessingml/2006/main" xmlns:w14="http://schemas.microsoft.com/office/word/2010/wordml" xmlns:w15="http://schemas.microsoft.com/office/word/2012/wordml" xmlns:wpg="http://schemas.microsoft.com/office/word/2010/wordprocessingGroup" xmlns:wpi="http://schemas.microsoft.com/office/word/2010/wordprocessingInk" xmlns:wne="http://schemas.microsoft.com/office/word/2006/wordml" xmlns:wps="http://schemas.microsoft.com/office/word/2010/wordprocessingShape" mc:Ignorable="w14 w15 wp14">
   <w:body>
     <w:p>
+      <w:bookmarkStart w:id="0" w:name="_GoBack"/>
+      <w:bookmarkEnd w:id="0"/>
       <w:r>
         <w:rPr>
           <w:noProof/>
@@ -40,7 +42,7 @@
                     <pic:cNvPicPr/>
                   </pic:nvPicPr>
                   <pic:blipFill>
-                    <a:blip r:embed="rId7">
+                    <a:blip r:embed="rId9">
                       <a:extLst>
                         <a:ext uri="{28A0092B-C50C-407E-A947-70E740481C1C}">
                           <a14:useLocalDpi xmlns:a14="http://schemas.microsoft.com/office/drawing/2010/main" val="0"/>
@@ -140,7 +142,6 @@
           <w:shd w:val="clear" w:color="auto" w:fill="FFFFFF"/>
         </w:rPr>
       </w:pPr>
-      <w:proofErr w:type="spellStart"/>
       <w:r>
         <w:rPr>
           <w:rStyle w:val="Strong"/>
@@ -150,19 +151,7 @@
           <w:szCs w:val="48"/>
           <w:shd w:val="clear" w:color="auto" w:fill="FFFFFF"/>
         </w:rPr>
-        <w:t>Prof.</w:t>
-      </w:r>
-      <w:proofErr w:type="spellEnd"/>
-      <w:r>
-        <w:rPr>
-          <w:rStyle w:val="Strong"/>
-          <w:rFonts w:ascii="Verdana" w:hAnsi="Verdana" w:cs="Helvetica"/>
-          <w:color w:val="800000"/>
-          <w:sz w:val="24"/>
-          <w:szCs w:val="48"/>
-          <w:shd w:val="clear" w:color="auto" w:fill="FFFFFF"/>
-        </w:rPr>
-        <w:t xml:space="preserve"> Conor Ryan</w:t>
+        <w:t>Prof. Conor Ryan</w:t>
       </w:r>
     </w:p>
     <w:p>
@@ -852,12 +841,12 @@
       <w:pPr>
         <w:pStyle w:val="Heading1"/>
       </w:pPr>
-      <w:bookmarkStart w:id="0" w:name="_Toc520576868"/>
+      <w:bookmarkStart w:id="1" w:name="_Toc520576868"/>
       <w:r>
         <w:lastRenderedPageBreak/>
         <w:t>Introduction</w:t>
       </w:r>
-      <w:bookmarkEnd w:id="0"/>
+      <w:bookmarkEnd w:id="1"/>
       <w:r>
         <w:t xml:space="preserve"> </w:t>
       </w:r>
@@ -886,13 +875,9 @@
       <w:r>
         <w:t xml:space="preserve">elop and produce </w:t>
       </w:r>
-      <w:proofErr w:type="spellStart"/>
-      <w:proofErr w:type="gramStart"/>
-      <w:r>
-        <w:t>a</w:t>
-      </w:r>
-      <w:proofErr w:type="spellEnd"/>
-      <w:proofErr w:type="gramEnd"/>
+      <w:r>
+        <w:t>an</w:t>
+      </w:r>
       <w:r>
         <w:t xml:space="preserve"> </w:t>
       </w:r>
@@ -906,11 +891,11 @@
       <w:pPr>
         <w:pStyle w:val="Heading1"/>
       </w:pPr>
-      <w:bookmarkStart w:id="1" w:name="_Toc520576869"/>
+      <w:bookmarkStart w:id="2" w:name="_Toc520576869"/>
       <w:r>
         <w:t>High Level Functionality</w:t>
       </w:r>
-      <w:bookmarkEnd w:id="1"/>
+      <w:bookmarkEnd w:id="2"/>
     </w:p>
     <w:p>
       <w:pPr>
@@ -1033,26 +1018,37 @@
         <w:t xml:space="preserve">For our website design we have chosen to take a minimalist approach in the number of questions being asked of the user. Based on our research we have concluded that physical attractiveness plays a major part in initial encounters </w:t>
       </w:r>
       <w:r>
-        <w:t>(</w:t>
-      </w:r>
-      <w:proofErr w:type="gramStart"/>
-      <w:r>
-        <w:t>Swami &amp;</w:t>
-      </w:r>
-      <w:proofErr w:type="gramEnd"/>
-      <w:r>
-        <w:t xml:space="preserve"> </w:t>
-      </w:r>
-      <w:proofErr w:type="spellStart"/>
-      <w:r>
-        <w:t>Furnham</w:t>
-      </w:r>
-      <w:proofErr w:type="spellEnd"/>
-      <w:r>
-        <w:t>, 2008).</w:t>
+        <w:t>(Swami &amp; Furnham, 2008).</w:t>
       </w:r>
       <w:r>
         <w:t xml:space="preserve"> The website will be limited geographically to Ireland</w:t>
+      </w:r>
+    </w:p>
+    <w:p/>
+    <w:p>
+      <w:pPr>
+        <w:rPr>
+          <w:color w:val="FF0000"/>
+        </w:rPr>
+      </w:pPr>
+    </w:p>
+    <w:p>
+      <w:pPr>
+        <w:rPr>
+          <w:color w:val="FF0000"/>
+        </w:rPr>
+      </w:pPr>
+      <w:r>
+        <w:rPr>
+          <w:color w:val="FF0000"/>
+        </w:rPr>
+        <w:t xml:space="preserve">Do we want to add anything else here </w:t>
+      </w:r>
+      <w:r>
+        <w:rPr>
+          <w:color w:val="FF0000"/>
+        </w:rPr>
+        <w:t>Anything additional that may be of use?</w:t>
       </w:r>
     </w:p>
     <w:p/>
@@ -1068,12 +1064,11 @@
       <w:pPr>
         <w:pStyle w:val="Heading1"/>
       </w:pPr>
-      <w:bookmarkStart w:id="2" w:name="_Toc520576870"/>
-      <w:r>
-        <w:lastRenderedPageBreak/>
+      <w:bookmarkStart w:id="3" w:name="_Toc520576870"/>
+      <w:r>
         <w:t>Access Information</w:t>
       </w:r>
-      <w:bookmarkEnd w:id="2"/>
+      <w:bookmarkEnd w:id="3"/>
     </w:p>
     <w:p/>
     <w:p>
@@ -1248,7 +1243,6 @@
                 <w:lang w:eastAsia="en-IE"/>
               </w:rPr>
             </w:pPr>
-            <w:proofErr w:type="spellStart"/>
             <w:r>
               <w:rPr>
                 <w:rFonts w:ascii="Calibri" w:eastAsia="Times New Roman" w:hAnsi="Calibri" w:cs="Calibri"/>
@@ -1257,7 +1251,6 @@
               </w:rPr>
               <w:t>Index.php</w:t>
             </w:r>
-            <w:proofErr w:type="spellEnd"/>
           </w:p>
         </w:tc>
         <w:tc>
@@ -1284,7 +1277,7 @@
                 <w:lang w:eastAsia="en-IE"/>
               </w:rPr>
             </w:pPr>
-            <w:hyperlink r:id="rId8" w:history="1">
+            <w:hyperlink r:id="rId10" w:history="1">
               <w:r>
                 <w:rPr>
                   <w:rFonts w:ascii="Calibri" w:eastAsia="Times New Roman" w:hAnsi="Calibri" w:cs="Calibri"/>
@@ -1325,7 +1318,6 @@
                 <w:lang w:eastAsia="en-IE"/>
               </w:rPr>
             </w:pPr>
-            <w:proofErr w:type="spellStart"/>
             <w:r>
               <w:rPr>
                 <w:rFonts w:ascii="Calibri" w:eastAsia="Times New Roman" w:hAnsi="Calibri" w:cs="Calibri"/>
@@ -1334,7 +1326,6 @@
               </w:rPr>
               <w:t>Logon.php</w:t>
             </w:r>
-            <w:proofErr w:type="spellEnd"/>
           </w:p>
         </w:tc>
         <w:tc>
@@ -1361,7 +1352,7 @@
                 <w:lang w:eastAsia="en-IE"/>
               </w:rPr>
             </w:pPr>
-            <w:hyperlink r:id="rId9" w:history="1">
+            <w:hyperlink r:id="rId11" w:history="1">
               <w:r>
                 <w:rPr>
                   <w:rFonts w:ascii="Calibri" w:eastAsia="Times New Roman" w:hAnsi="Calibri" w:cs="Calibri"/>
@@ -1402,7 +1393,6 @@
                 <w:lang w:eastAsia="en-IE"/>
               </w:rPr>
             </w:pPr>
-            <w:proofErr w:type="spellStart"/>
             <w:r>
               <w:rPr>
                 <w:rFonts w:ascii="Calibri" w:eastAsia="Times New Roman" w:hAnsi="Calibri" w:cs="Calibri"/>
@@ -1411,7 +1401,6 @@
               </w:rPr>
               <w:t>Register.php</w:t>
             </w:r>
-            <w:proofErr w:type="spellEnd"/>
           </w:p>
         </w:tc>
         <w:tc>
@@ -1477,7 +1466,6 @@
                 <w:lang w:eastAsia="en-IE"/>
               </w:rPr>
             </w:pPr>
-            <w:proofErr w:type="spellStart"/>
             <w:r>
               <w:rPr>
                 <w:rFonts w:ascii="Calibri" w:eastAsia="Times New Roman" w:hAnsi="Calibri" w:cs="Calibri"/>
@@ -1486,7 +1474,6 @@
               </w:rPr>
               <w:t>meetingspace.php</w:t>
             </w:r>
-            <w:proofErr w:type="spellEnd"/>
           </w:p>
         </w:tc>
         <w:tc>
@@ -1552,7 +1539,6 @@
                 <w:lang w:eastAsia="en-IE"/>
               </w:rPr>
             </w:pPr>
-            <w:proofErr w:type="spellStart"/>
             <w:r>
               <w:rPr>
                 <w:rFonts w:ascii="Calibri" w:eastAsia="Times New Roman" w:hAnsi="Calibri" w:cs="Calibri"/>
@@ -1561,7 +1547,6 @@
               </w:rPr>
               <w:t>updateprofile.php</w:t>
             </w:r>
-            <w:proofErr w:type="spellEnd"/>
           </w:p>
         </w:tc>
         <w:tc>
@@ -1627,7 +1612,6 @@
                 <w:lang w:eastAsia="en-IE"/>
               </w:rPr>
             </w:pPr>
-            <w:proofErr w:type="spellStart"/>
             <w:r>
               <w:rPr>
                 <w:rFonts w:ascii="Calibri" w:eastAsia="Times New Roman" w:hAnsi="Calibri" w:cs="Calibri"/>
@@ -1636,7 +1620,6 @@
               </w:rPr>
               <w:t>viewmatchprofile.php</w:t>
             </w:r>
-            <w:proofErr w:type="spellEnd"/>
           </w:p>
         </w:tc>
         <w:tc>
@@ -1702,23 +1685,13 @@
                 <w:lang w:eastAsia="en-IE"/>
               </w:rPr>
             </w:pPr>
-            <w:proofErr w:type="spellStart"/>
             <w:r>
               <w:rPr>
                 <w:rFonts w:ascii="Calibri" w:eastAsia="Times New Roman" w:hAnsi="Calibri" w:cs="Calibri"/>
                 <w:color w:val="000000"/>
                 <w:lang w:eastAsia="en-IE"/>
               </w:rPr>
-              <w:t>chatline.php</w:t>
-            </w:r>
-            <w:proofErr w:type="spellEnd"/>
-            <w:r>
-              <w:rPr>
-                <w:rFonts w:ascii="Calibri" w:eastAsia="Times New Roman" w:hAnsi="Calibri" w:cs="Calibri"/>
-                <w:color w:val="000000"/>
-                <w:lang w:eastAsia="en-IE"/>
-              </w:rPr>
-              <w:t xml:space="preserve">                </w:t>
+              <w:t xml:space="preserve">chatline.php                </w:t>
             </w:r>
           </w:p>
         </w:tc>
@@ -1785,23 +1758,13 @@
                 <w:lang w:eastAsia="en-IE"/>
               </w:rPr>
             </w:pPr>
-            <w:proofErr w:type="spellStart"/>
             <w:r>
               <w:rPr>
                 <w:rFonts w:ascii="Calibri" w:eastAsia="Times New Roman" w:hAnsi="Calibri" w:cs="Calibri"/>
                 <w:color w:val="000000"/>
                 <w:lang w:eastAsia="en-IE"/>
               </w:rPr>
-              <w:t>matchfind.php</w:t>
-            </w:r>
-            <w:proofErr w:type="spellEnd"/>
-            <w:r>
-              <w:rPr>
-                <w:rFonts w:ascii="Calibri" w:eastAsia="Times New Roman" w:hAnsi="Calibri" w:cs="Calibri"/>
-                <w:color w:val="000000"/>
-                <w:lang w:eastAsia="en-IE"/>
-              </w:rPr>
-              <w:t xml:space="preserve">               </w:t>
+              <w:t xml:space="preserve">matchfind.php               </w:t>
             </w:r>
           </w:p>
         </w:tc>
@@ -1868,7 +1831,6 @@
                 <w:lang w:eastAsia="en-IE"/>
               </w:rPr>
             </w:pPr>
-            <w:proofErr w:type="spellStart"/>
             <w:r>
               <w:rPr>
                 <w:rFonts w:ascii="Calibri" w:eastAsia="Times New Roman" w:hAnsi="Calibri" w:cs="Calibri"/>
@@ -1877,7 +1839,6 @@
               </w:rPr>
               <w:t>removeaccount.php</w:t>
             </w:r>
-            <w:proofErr w:type="spellEnd"/>
           </w:p>
         </w:tc>
         <w:tc>
@@ -1943,41 +1904,13 @@
                 <w:lang w:eastAsia="en-IE"/>
               </w:rPr>
             </w:pPr>
-            <w:proofErr w:type="spellStart"/>
             <w:r>
               <w:rPr>
                 <w:rFonts w:ascii="Calibri" w:eastAsia="Times New Roman" w:hAnsi="Calibri" w:cs="Calibri"/>
                 <w:color w:val="000000"/>
                 <w:lang w:eastAsia="en-IE"/>
               </w:rPr>
-              <w:t>passwordreset</w:t>
-            </w:r>
-            <w:proofErr w:type="spellEnd"/>
-            <w:r>
-              <w:rPr>
-                <w:rFonts w:ascii="Calibri" w:eastAsia="Times New Roman" w:hAnsi="Calibri" w:cs="Calibri"/>
-                <w:color w:val="000000"/>
-                <w:lang w:eastAsia="en-IE"/>
-              </w:rPr>
-              <w:t xml:space="preserve"> .</w:t>
-            </w:r>
-            <w:proofErr w:type="spellStart"/>
-            <w:r>
-              <w:rPr>
-                <w:rFonts w:ascii="Calibri" w:eastAsia="Times New Roman" w:hAnsi="Calibri" w:cs="Calibri"/>
-                <w:color w:val="000000"/>
-                <w:lang w:eastAsia="en-IE"/>
-              </w:rPr>
-              <w:t>php</w:t>
-            </w:r>
-            <w:proofErr w:type="spellEnd"/>
-            <w:r>
-              <w:rPr>
-                <w:rFonts w:ascii="Calibri" w:eastAsia="Times New Roman" w:hAnsi="Calibri" w:cs="Calibri"/>
-                <w:color w:val="000000"/>
-                <w:lang w:eastAsia="en-IE"/>
-              </w:rPr>
-              <w:t xml:space="preserve">  </w:t>
+              <w:t xml:space="preserve">passwordreset .php  </w:t>
             </w:r>
           </w:p>
         </w:tc>
@@ -2044,23 +1977,13 @@
                 <w:lang w:eastAsia="en-IE"/>
               </w:rPr>
             </w:pPr>
-            <w:proofErr w:type="spellStart"/>
             <w:r>
               <w:rPr>
                 <w:rFonts w:ascii="Calibri" w:eastAsia="Times New Roman" w:hAnsi="Calibri" w:cs="Calibri"/>
                 <w:color w:val="000000"/>
                 <w:lang w:eastAsia="en-IE"/>
               </w:rPr>
-              <w:t>adminscreen.php</w:t>
-            </w:r>
-            <w:proofErr w:type="spellEnd"/>
-            <w:r>
-              <w:rPr>
-                <w:rFonts w:ascii="Calibri" w:eastAsia="Times New Roman" w:hAnsi="Calibri" w:cs="Calibri"/>
-                <w:color w:val="000000"/>
-                <w:lang w:eastAsia="en-IE"/>
-              </w:rPr>
-              <w:t xml:space="preserve">             </w:t>
+              <w:t xml:space="preserve">adminscreen.php             </w:t>
             </w:r>
           </w:p>
         </w:tc>
@@ -2278,7 +2201,6 @@
                 <w:lang w:eastAsia="en-IE"/>
               </w:rPr>
             </w:pPr>
-            <w:proofErr w:type="spellStart"/>
             <w:r>
               <w:rPr>
                 <w:rFonts w:ascii="Calibri" w:eastAsia="Times New Roman" w:hAnsi="Calibri" w:cs="Calibri"/>
@@ -2287,7 +2209,6 @@
               </w:rPr>
               <w:t>SysAdmin</w:t>
             </w:r>
-            <w:proofErr w:type="spellEnd"/>
           </w:p>
         </w:tc>
         <w:tc>
@@ -2314,7 +2235,7 @@
                 <w:lang w:eastAsia="en-IE"/>
               </w:rPr>
             </w:pPr>
-            <w:hyperlink r:id="rId10" w:history="1">
+            <w:hyperlink r:id="rId12" w:history="1">
               <w:r>
                 <w:rPr>
                   <w:rFonts w:ascii="Calibri" w:eastAsia="Times New Roman" w:hAnsi="Calibri" w:cs="Calibri"/>
@@ -2389,7 +2310,6 @@
                 <w:lang w:eastAsia="en-IE"/>
               </w:rPr>
             </w:pPr>
-            <w:proofErr w:type="spellStart"/>
             <w:r>
               <w:rPr>
                 <w:rFonts w:ascii="Calibri" w:eastAsia="Times New Roman" w:hAnsi="Calibri" w:cs="Calibri"/>
@@ -2398,7 +2318,6 @@
               </w:rPr>
               <w:t>SysAdmin</w:t>
             </w:r>
-            <w:proofErr w:type="spellEnd"/>
           </w:p>
         </w:tc>
         <w:tc>
@@ -2498,7 +2417,6 @@
                 <w:lang w:eastAsia="en-IE"/>
               </w:rPr>
             </w:pPr>
-            <w:proofErr w:type="spellStart"/>
             <w:r>
               <w:rPr>
                 <w:rFonts w:ascii="Calibri" w:eastAsia="Times New Roman" w:hAnsi="Calibri" w:cs="Calibri"/>
@@ -2507,7 +2425,6 @@
               </w:rPr>
               <w:t>SysAdmin</w:t>
             </w:r>
-            <w:proofErr w:type="spellEnd"/>
           </w:p>
         </w:tc>
         <w:tc>
@@ -2607,7 +2524,6 @@
                 <w:lang w:eastAsia="en-IE"/>
               </w:rPr>
             </w:pPr>
-            <w:proofErr w:type="spellStart"/>
             <w:r>
               <w:rPr>
                 <w:rFonts w:ascii="Calibri" w:eastAsia="Times New Roman" w:hAnsi="Calibri" w:cs="Calibri"/>
@@ -2616,7 +2532,6 @@
               </w:rPr>
               <w:t>SysAdmin</w:t>
             </w:r>
-            <w:proofErr w:type="spellEnd"/>
           </w:p>
         </w:tc>
         <w:tc>
@@ -2836,12 +2751,11 @@
       <w:pPr>
         <w:pStyle w:val="Heading1"/>
       </w:pPr>
-      <w:bookmarkStart w:id="3" w:name="_Toc520576871"/>
-      <w:r>
-        <w:lastRenderedPageBreak/>
+      <w:bookmarkStart w:id="4" w:name="_Toc520576871"/>
+      <w:r>
         <w:t>Key Functionality</w:t>
       </w:r>
-      <w:bookmarkEnd w:id="3"/>
+      <w:bookmarkEnd w:id="4"/>
     </w:p>
     <w:p>
       <w:pPr>
@@ -2894,9 +2808,7 @@
         </w:rPr>
         <w:t xml:space="preserve"> </w:t>
       </w:r>
-    </w:p>
-    <w:p>
-      <w:pPr>
+      <w:r>
         <w:rPr>
           <w:rFonts w:ascii="Helvetica" w:hAnsi="Helvetica" w:cs="Helvetica"/>
           <w:color w:val="FF0000"/>
@@ -2904,8 +2816,11 @@
           <w:szCs w:val="20"/>
           <w:shd w:val="clear" w:color="auto" w:fill="FFFFFF"/>
         </w:rPr>
-      </w:pPr>
-      <w:r>
+        <w:t>Current list – Deirdre to update with latest version</w:t>
+      </w:r>
+    </w:p>
+    <w:p>
+      <w:pPr>
         <w:rPr>
           <w:rFonts w:ascii="Helvetica" w:hAnsi="Helvetica" w:cs="Helvetica"/>
           <w:color w:val="FF0000"/>
@@ -2913,18 +2828,100 @@
           <w:szCs w:val="20"/>
           <w:shd w:val="clear" w:color="auto" w:fill="FFFFFF"/>
         </w:rPr>
-        <w:t>Current list – Deirdre to update with latest version</w:t>
-      </w:r>
+      </w:pPr>
+    </w:p>
+    <w:p>
+      <w:pPr>
+        <w:rPr>
+          <w:rFonts w:ascii="Times New Roman" w:hAnsi="Times New Roman" w:cs="Times New Roman"/>
+          <w:color w:val="000000" w:themeColor="text1"/>
+          <w:sz w:val="28"/>
+          <w:szCs w:val="28"/>
+          <w:shd w:val="clear" w:color="auto" w:fill="FFFFFF"/>
+        </w:rPr>
+      </w:pPr>
+      <w:r>
+        <w:rPr>
+          <w:rFonts w:ascii="Times New Roman" w:hAnsi="Times New Roman" w:cs="Times New Roman"/>
+          <w:color w:val="000000" w:themeColor="text1"/>
+          <w:sz w:val="28"/>
+          <w:szCs w:val="28"/>
+          <w:shd w:val="clear" w:color="auto" w:fill="FFFFFF"/>
+        </w:rPr>
+        <w:t>Out of Scope: -</w:t>
+      </w:r>
+    </w:p>
+    <w:p>
+      <w:r>
+        <w:t xml:space="preserve">Email Functionality – As agreed with Aidan and Connor the app will provide the user the option to reset their password and </w:t>
+      </w:r>
+      <w:r>
+        <w:t>enter</w:t>
+      </w:r>
+      <w:r>
+        <w:t xml:space="preserve"> email address to send password.  The email </w:t>
+      </w:r>
+      <w:r>
+        <w:t>functionality</w:t>
+      </w:r>
+      <w:r>
+        <w:t xml:space="preserve"> is not in scope for this app.</w:t>
+      </w:r>
+    </w:p>
+    <w:p>
+      <w:pPr>
+        <w:rPr>
+          <w:rFonts w:ascii="Helvetica" w:hAnsi="Helvetica" w:cs="Helvetica"/>
+          <w:color w:val="FF0000"/>
+          <w:sz w:val="20"/>
+          <w:szCs w:val="20"/>
+          <w:shd w:val="clear" w:color="auto" w:fill="FFFFFF"/>
+        </w:rPr>
+      </w:pPr>
+    </w:p>
+    <w:p>
+      <w:pPr>
+        <w:rPr>
+          <w:rFonts w:ascii="Helvetica" w:hAnsi="Helvetica" w:cs="Helvetica"/>
+          <w:color w:val="FF0000"/>
+          <w:sz w:val="20"/>
+          <w:szCs w:val="20"/>
+          <w:shd w:val="clear" w:color="auto" w:fill="FFFFFF"/>
+        </w:rPr>
+      </w:pPr>
+    </w:p>
+    <w:p>
+      <w:pPr>
+        <w:rPr>
+          <w:rFonts w:ascii="Helvetica" w:hAnsi="Helvetica" w:cs="Helvetica"/>
+          <w:color w:val="FF0000"/>
+          <w:sz w:val="20"/>
+          <w:szCs w:val="20"/>
+          <w:shd w:val="clear" w:color="auto" w:fill="FFFFFF"/>
+        </w:rPr>
+      </w:pPr>
+    </w:p>
+    <w:p>
+      <w:pPr>
+        <w:rPr>
+          <w:rFonts w:ascii="Helvetica" w:hAnsi="Helvetica" w:cs="Helvetica"/>
+          <w:color w:val="FF0000"/>
+          <w:sz w:val="20"/>
+          <w:szCs w:val="20"/>
+          <w:shd w:val="clear" w:color="auto" w:fill="FFFFFF"/>
+        </w:rPr>
+      </w:pPr>
       <w:r>
         <w:rPr>
           <w:noProof/>
           <w:lang w:eastAsia="en-IE"/>
         </w:rPr>
+        <w:lastRenderedPageBreak/>
         <w:drawing>
           <wp:inline distT="0" distB="0" distL="0" distR="0">
-            <wp:extent cx="7020560" cy="6354073"/>
-            <wp:effectExtent l="0" t="0" r="8890" b="8890"/>
-            <wp:docPr id="4" name="Picture 4"/>
+            <wp:extent cx="6648450" cy="14935200"/>
+            <wp:effectExtent l="0" t="0" r="0" b="0"/>
+            <wp:docPr id="2" name="Picture 2"/>
             <wp:cNvGraphicFramePr>
               <a:graphicFrameLocks xmlns:a="http://schemas.openxmlformats.org/drawingml/2006/main" noChangeAspect="1"/>
             </wp:cNvGraphicFramePr>
@@ -2938,7 +2935,7 @@
                     </pic:cNvPicPr>
                   </pic:nvPicPr>
                   <pic:blipFill>
-                    <a:blip r:embed="rId11">
+                    <a:blip r:embed="rId13">
                       <a:extLst>
                         <a:ext uri="{28A0092B-C50C-407E-A947-70E740481C1C}">
                           <a14:useLocalDpi xmlns:a14="http://schemas.microsoft.com/office/drawing/2010/main" val="0"/>
@@ -2953,7 +2950,7 @@
                   <pic:spPr bwMode="auto">
                     <a:xfrm>
                       <a:off x="0" y="0"/>
-                      <a:ext cx="7020560" cy="6354073"/>
+                      <a:ext cx="6648450" cy="14935200"/>
                     </a:xfrm>
                     <a:prstGeom prst="rect">
                       <a:avLst/>
@@ -3050,11 +3047,11 @@
       <w:pPr>
         <w:pStyle w:val="Heading1"/>
       </w:pPr>
-      <w:bookmarkStart w:id="4" w:name="_Toc520576872"/>
+      <w:bookmarkStart w:id="5" w:name="_Toc520576872"/>
       <w:r>
         <w:t>Database</w:t>
       </w:r>
-      <w:bookmarkEnd w:id="4"/>
+      <w:bookmarkEnd w:id="5"/>
     </w:p>
     <w:p>
       <w:pPr>
@@ -3090,8 +3087,6 @@
           <w:color w:val="FF0000"/>
         </w:rPr>
       </w:pPr>
-      <w:bookmarkStart w:id="5" w:name="_GoBack"/>
-      <w:bookmarkEnd w:id="5"/>
     </w:p>
     <w:p/>
     <w:p/>
@@ -3165,6 +3160,12 @@
           <w:lang w:val="en-US"/>
         </w:rPr>
         <w:sectPr>
+          <w:headerReference w:type="even" r:id="rId14"/>
+          <w:headerReference w:type="default" r:id="rId15"/>
+          <w:footerReference w:type="even" r:id="rId16"/>
+          <w:footerReference w:type="default" r:id="rId17"/>
+          <w:headerReference w:type="first" r:id="rId18"/>
+          <w:footerReference w:type="first" r:id="rId19"/>
           <w:pgSz w:w="11906" w:h="16838"/>
           <w:pgMar w:top="284" w:right="424" w:bottom="1440" w:left="426" w:header="708" w:footer="708" w:gutter="0"/>
           <w:cols w:space="708"/>
@@ -3181,6 +3182,116 @@
     </w:sectPr>
   </w:body>
 </w:document>
+</file>
+
+<file path=word/endnotes.xml><?xml version="1.0" encoding="utf-8"?>
+<w:endnotes xmlns:wpc="http://schemas.microsoft.com/office/word/2010/wordprocessingCanvas" xmlns:mc="http://schemas.openxmlformats.org/markup-compatibility/2006" xmlns:o="urn:schemas-microsoft-com:office:office" xmlns:r="http://schemas.openxmlformats.org/officeDocument/2006/relationships" xmlns:m="http://schemas.openxmlformats.org/officeDocument/2006/math" xmlns:v="urn:schemas-microsoft-com:vml" xmlns:wp14="http://schemas.microsoft.com/office/word/2010/wordprocessingDrawing" xmlns:wp="http://schemas.openxmlformats.org/drawingml/2006/wordprocessingDrawing" xmlns:w10="urn:schemas-microsoft-com:office:word" xmlns:w="http://schemas.openxmlformats.org/wordprocessingml/2006/main" xmlns:w14="http://schemas.microsoft.com/office/word/2010/wordml" xmlns:w15="http://schemas.microsoft.com/office/word/2012/wordml" xmlns:wpg="http://schemas.microsoft.com/office/word/2010/wordprocessingGroup" xmlns:wpi="http://schemas.microsoft.com/office/word/2010/wordprocessingInk" xmlns:wne="http://schemas.microsoft.com/office/word/2006/wordml" xmlns:wps="http://schemas.microsoft.com/office/word/2010/wordprocessingShape" mc:Ignorable="w14 w15 wp14">
+  <w:endnote w:type="separator" w:id="-1">
+    <w:p>
+      <w:pPr>
+        <w:spacing w:after="0" w:line="240" w:lineRule="auto"/>
+      </w:pPr>
+      <w:r>
+        <w:separator/>
+      </w:r>
+    </w:p>
+  </w:endnote>
+  <w:endnote w:type="continuationSeparator" w:id="0">
+    <w:p>
+      <w:pPr>
+        <w:spacing w:after="0" w:line="240" w:lineRule="auto"/>
+      </w:pPr>
+      <w:r>
+        <w:continuationSeparator/>
+      </w:r>
+    </w:p>
+  </w:endnote>
+</w:endnotes>
+</file>
+
+<file path=word/footer1.xml><?xml version="1.0" encoding="utf-8"?>
+<w:ftr xmlns:wpc="http://schemas.microsoft.com/office/word/2010/wordprocessingCanvas" xmlns:mc="http://schemas.openxmlformats.org/markup-compatibility/2006" xmlns:o="urn:schemas-microsoft-com:office:office" xmlns:r="http://schemas.openxmlformats.org/officeDocument/2006/relationships" xmlns:m="http://schemas.openxmlformats.org/officeDocument/2006/math" xmlns:v="urn:schemas-microsoft-com:vml" xmlns:wp14="http://schemas.microsoft.com/office/word/2010/wordprocessingDrawing" xmlns:wp="http://schemas.openxmlformats.org/drawingml/2006/wordprocessingDrawing" xmlns:w10="urn:schemas-microsoft-com:office:word" xmlns:w="http://schemas.openxmlformats.org/wordprocessingml/2006/main" xmlns:w14="http://schemas.microsoft.com/office/word/2010/wordml" xmlns:w15="http://schemas.microsoft.com/office/word/2012/wordml" xmlns:wpg="http://schemas.microsoft.com/office/word/2010/wordprocessingGroup" xmlns:wpi="http://schemas.microsoft.com/office/word/2010/wordprocessingInk" xmlns:wne="http://schemas.microsoft.com/office/word/2006/wordml" xmlns:wps="http://schemas.microsoft.com/office/word/2010/wordprocessingShape" mc:Ignorable="w14 w15 wp14">
+  <w:p>
+    <w:pPr>
+      <w:pStyle w:val="Footer"/>
+    </w:pPr>
+  </w:p>
+</w:ftr>
+</file>
+
+<file path=word/footer2.xml><?xml version="1.0" encoding="utf-8"?>
+<w:ftr xmlns:wpc="http://schemas.microsoft.com/office/word/2010/wordprocessingCanvas" xmlns:mc="http://schemas.openxmlformats.org/markup-compatibility/2006" xmlns:o="urn:schemas-microsoft-com:office:office" xmlns:r="http://schemas.openxmlformats.org/officeDocument/2006/relationships" xmlns:m="http://schemas.openxmlformats.org/officeDocument/2006/math" xmlns:v="urn:schemas-microsoft-com:vml" xmlns:wp14="http://schemas.microsoft.com/office/word/2010/wordprocessingDrawing" xmlns:wp="http://schemas.openxmlformats.org/drawingml/2006/wordprocessingDrawing" xmlns:w10="urn:schemas-microsoft-com:office:word" xmlns:w="http://schemas.openxmlformats.org/wordprocessingml/2006/main" xmlns:w14="http://schemas.microsoft.com/office/word/2010/wordml" xmlns:w15="http://schemas.microsoft.com/office/word/2012/wordml" xmlns:wpg="http://schemas.microsoft.com/office/word/2010/wordprocessingGroup" xmlns:wpi="http://schemas.microsoft.com/office/word/2010/wordprocessingInk" xmlns:wne="http://schemas.microsoft.com/office/word/2006/wordml" xmlns:wps="http://schemas.microsoft.com/office/word/2010/wordprocessingShape" mc:Ignorable="w14 w15 wp14">
+  <w:p>
+    <w:pPr>
+      <w:pStyle w:val="Footer"/>
+    </w:pPr>
+  </w:p>
+</w:ftr>
+</file>
+
+<file path=word/footer3.xml><?xml version="1.0" encoding="utf-8"?>
+<w:ftr xmlns:wpc="http://schemas.microsoft.com/office/word/2010/wordprocessingCanvas" xmlns:mc="http://schemas.openxmlformats.org/markup-compatibility/2006" xmlns:o="urn:schemas-microsoft-com:office:office" xmlns:r="http://schemas.openxmlformats.org/officeDocument/2006/relationships" xmlns:m="http://schemas.openxmlformats.org/officeDocument/2006/math" xmlns:v="urn:schemas-microsoft-com:vml" xmlns:wp14="http://schemas.microsoft.com/office/word/2010/wordprocessingDrawing" xmlns:wp="http://schemas.openxmlformats.org/drawingml/2006/wordprocessingDrawing" xmlns:w10="urn:schemas-microsoft-com:office:word" xmlns:w="http://schemas.openxmlformats.org/wordprocessingml/2006/main" xmlns:w14="http://schemas.microsoft.com/office/word/2010/wordml" xmlns:w15="http://schemas.microsoft.com/office/word/2012/wordml" xmlns:wpg="http://schemas.microsoft.com/office/word/2010/wordprocessingGroup" xmlns:wpi="http://schemas.microsoft.com/office/word/2010/wordprocessingInk" xmlns:wne="http://schemas.microsoft.com/office/word/2006/wordml" xmlns:wps="http://schemas.microsoft.com/office/word/2010/wordprocessingShape" mc:Ignorable="w14 w15 wp14">
+  <w:p>
+    <w:pPr>
+      <w:pStyle w:val="Footer"/>
+    </w:pPr>
+  </w:p>
+</w:ftr>
+</file>
+
+<file path=word/footnotes.xml><?xml version="1.0" encoding="utf-8"?>
+<w:footnotes xmlns:wpc="http://schemas.microsoft.com/office/word/2010/wordprocessingCanvas" xmlns:mc="http://schemas.openxmlformats.org/markup-compatibility/2006" xmlns:o="urn:schemas-microsoft-com:office:office" xmlns:r="http://schemas.openxmlformats.org/officeDocument/2006/relationships" xmlns:m="http://schemas.openxmlformats.org/officeDocument/2006/math" xmlns:v="urn:schemas-microsoft-com:vml" xmlns:wp14="http://schemas.microsoft.com/office/word/2010/wordprocessingDrawing" xmlns:wp="http://schemas.openxmlformats.org/drawingml/2006/wordprocessingDrawing" xmlns:w10="urn:schemas-microsoft-com:office:word" xmlns:w="http://schemas.openxmlformats.org/wordprocessingml/2006/main" xmlns:w14="http://schemas.microsoft.com/office/word/2010/wordml" xmlns:w15="http://schemas.microsoft.com/office/word/2012/wordml" xmlns:wpg="http://schemas.microsoft.com/office/word/2010/wordprocessingGroup" xmlns:wpi="http://schemas.microsoft.com/office/word/2010/wordprocessingInk" xmlns:wne="http://schemas.microsoft.com/office/word/2006/wordml" xmlns:wps="http://schemas.microsoft.com/office/word/2010/wordprocessingShape" mc:Ignorable="w14 w15 wp14">
+  <w:footnote w:type="separator" w:id="-1">
+    <w:p>
+      <w:pPr>
+        <w:spacing w:after="0" w:line="240" w:lineRule="auto"/>
+      </w:pPr>
+      <w:r>
+        <w:separator/>
+      </w:r>
+    </w:p>
+  </w:footnote>
+  <w:footnote w:type="continuationSeparator" w:id="0">
+    <w:p>
+      <w:pPr>
+        <w:spacing w:after="0" w:line="240" w:lineRule="auto"/>
+      </w:pPr>
+      <w:r>
+        <w:continuationSeparator/>
+      </w:r>
+    </w:p>
+  </w:footnote>
+</w:footnotes>
+</file>
+
+<file path=word/header1.xml><?xml version="1.0" encoding="utf-8"?>
+<w:hdr xmlns:wpc="http://schemas.microsoft.com/office/word/2010/wordprocessingCanvas" xmlns:mc="http://schemas.openxmlformats.org/markup-compatibility/2006" xmlns:o="urn:schemas-microsoft-com:office:office" xmlns:r="http://schemas.openxmlformats.org/officeDocument/2006/relationships" xmlns:m="http://schemas.openxmlformats.org/officeDocument/2006/math" xmlns:v="urn:schemas-microsoft-com:vml" xmlns:wp14="http://schemas.microsoft.com/office/word/2010/wordprocessingDrawing" xmlns:wp="http://schemas.openxmlformats.org/drawingml/2006/wordprocessingDrawing" xmlns:w10="urn:schemas-microsoft-com:office:word" xmlns:w="http://schemas.openxmlformats.org/wordprocessingml/2006/main" xmlns:w14="http://schemas.microsoft.com/office/word/2010/wordml" xmlns:w15="http://schemas.microsoft.com/office/word/2012/wordml" xmlns:wpg="http://schemas.microsoft.com/office/word/2010/wordprocessingGroup" xmlns:wpi="http://schemas.microsoft.com/office/word/2010/wordprocessingInk" xmlns:wne="http://schemas.microsoft.com/office/word/2006/wordml" xmlns:wps="http://schemas.microsoft.com/office/word/2010/wordprocessingShape" mc:Ignorable="w14 w15 wp14">
+  <w:p>
+    <w:pPr>
+      <w:pStyle w:val="Header"/>
+    </w:pPr>
+  </w:p>
+</w:hdr>
+</file>
+
+<file path=word/header2.xml><?xml version="1.0" encoding="utf-8"?>
+<w:hdr xmlns:wpc="http://schemas.microsoft.com/office/word/2010/wordprocessingCanvas" xmlns:mc="http://schemas.openxmlformats.org/markup-compatibility/2006" xmlns:o="urn:schemas-microsoft-com:office:office" xmlns:r="http://schemas.openxmlformats.org/officeDocument/2006/relationships" xmlns:m="http://schemas.openxmlformats.org/officeDocument/2006/math" xmlns:v="urn:schemas-microsoft-com:vml" xmlns:wp14="http://schemas.microsoft.com/office/word/2010/wordprocessingDrawing" xmlns:wp="http://schemas.openxmlformats.org/drawingml/2006/wordprocessingDrawing" xmlns:w10="urn:schemas-microsoft-com:office:word" xmlns:w="http://schemas.openxmlformats.org/wordprocessingml/2006/main" xmlns:w14="http://schemas.microsoft.com/office/word/2010/wordml" xmlns:w15="http://schemas.microsoft.com/office/word/2012/wordml" xmlns:wpg="http://schemas.microsoft.com/office/word/2010/wordprocessingGroup" xmlns:wpi="http://schemas.microsoft.com/office/word/2010/wordprocessingInk" xmlns:wne="http://schemas.microsoft.com/office/word/2006/wordml" xmlns:wps="http://schemas.microsoft.com/office/word/2010/wordprocessingShape" mc:Ignorable="w14 w15 wp14">
+  <w:p>
+    <w:pPr>
+      <w:pStyle w:val="Header"/>
+    </w:pPr>
+  </w:p>
+</w:hdr>
+</file>
+
+<file path=word/header3.xml><?xml version="1.0" encoding="utf-8"?>
+<w:hdr xmlns:wpc="http://schemas.microsoft.com/office/word/2010/wordprocessingCanvas" xmlns:mc="http://schemas.openxmlformats.org/markup-compatibility/2006" xmlns:o="urn:schemas-microsoft-com:office:office" xmlns:r="http://schemas.openxmlformats.org/officeDocument/2006/relationships" xmlns:m="http://schemas.openxmlformats.org/officeDocument/2006/math" xmlns:v="urn:schemas-microsoft-com:vml" xmlns:wp14="http://schemas.microsoft.com/office/word/2010/wordprocessingDrawing" xmlns:wp="http://schemas.openxmlformats.org/drawingml/2006/wordprocessingDrawing" xmlns:w10="urn:schemas-microsoft-com:office:word" xmlns:w="http://schemas.openxmlformats.org/wordprocessingml/2006/main" xmlns:w14="http://schemas.microsoft.com/office/word/2010/wordml" xmlns:w15="http://schemas.microsoft.com/office/word/2012/wordml" xmlns:wpg="http://schemas.microsoft.com/office/word/2010/wordprocessingGroup" xmlns:wpi="http://schemas.microsoft.com/office/word/2010/wordprocessingInk" xmlns:wne="http://schemas.microsoft.com/office/word/2006/wordml" xmlns:wps="http://schemas.microsoft.com/office/word/2010/wordprocessingShape" mc:Ignorable="w14 w15 wp14">
+  <w:p>
+    <w:pPr>
+      <w:pStyle w:val="Header"/>
+    </w:pPr>
+  </w:p>
+</w:hdr>
 </file>
 
 <file path=word/numbering.xml><?xml version="1.0" encoding="utf-8"?>
@@ -4340,6 +4451,60 @@
       <w:lang w:eastAsia="en-US"/>
     </w:rPr>
   </w:style>
+  <w:style w:type="paragraph" w:styleId="Header">
+    <w:name w:val="header"/>
+    <w:basedOn w:val="Normal"/>
+    <w:link w:val="HeaderChar"/>
+    <w:uiPriority w:val="99"/>
+    <w:unhideWhenUsed/>
+    <w:rsid w:val="004F0D6B"/>
+    <w:pPr>
+      <w:tabs>
+        <w:tab w:val="center" w:pos="4513"/>
+        <w:tab w:val="right" w:pos="9026"/>
+      </w:tabs>
+      <w:spacing w:after="0" w:line="240" w:lineRule="auto"/>
+    </w:pPr>
+  </w:style>
+  <w:style w:type="character" w:customStyle="1" w:styleId="HeaderChar">
+    <w:name w:val="Header Char"/>
+    <w:basedOn w:val="DefaultParagraphFont"/>
+    <w:link w:val="Header"/>
+    <w:uiPriority w:val="99"/>
+    <w:rsid w:val="004F0D6B"/>
+    <w:rPr>
+      <w:sz w:val="22"/>
+      <w:szCs w:val="22"/>
+      <w:lang w:eastAsia="en-US"/>
+    </w:rPr>
+  </w:style>
+  <w:style w:type="paragraph" w:styleId="Footer">
+    <w:name w:val="footer"/>
+    <w:basedOn w:val="Normal"/>
+    <w:link w:val="FooterChar"/>
+    <w:uiPriority w:val="99"/>
+    <w:unhideWhenUsed/>
+    <w:rsid w:val="004F0D6B"/>
+    <w:pPr>
+      <w:tabs>
+        <w:tab w:val="center" w:pos="4513"/>
+        <w:tab w:val="right" w:pos="9026"/>
+      </w:tabs>
+      <w:spacing w:after="0" w:line="240" w:lineRule="auto"/>
+    </w:pPr>
+  </w:style>
+  <w:style w:type="character" w:customStyle="1" w:styleId="FooterChar">
+    <w:name w:val="Footer Char"/>
+    <w:basedOn w:val="DefaultParagraphFont"/>
+    <w:link w:val="Footer"/>
+    <w:uiPriority w:val="99"/>
+    <w:rsid w:val="004F0D6B"/>
+    <w:rPr>
+      <w:sz w:val="22"/>
+      <w:szCs w:val="22"/>
+      <w:lang w:eastAsia="en-US"/>
+    </w:rPr>
+  </w:style>
 </w:styles>
 </file>
 
@@ -4653,7 +4818,7 @@
 </file>
 
 <file path=customXml/itemProps2.xml><?xml version="1.0" encoding="utf-8"?>
-<ds:datastoreItem xmlns:ds="http://schemas.openxmlformats.org/officeDocument/2006/customXml" ds:itemID="{7E2DA71F-F7C3-4A3C-AA11-00EC490BF0CE}">
+<ds:datastoreItem xmlns:ds="http://schemas.openxmlformats.org/officeDocument/2006/customXml" ds:itemID="{DF6C9008-4A57-46B7-90C3-C3AB292C1E54}">
   <ds:schemaRefs>
     <ds:schemaRef ds:uri="http://schemas.openxmlformats.org/officeDocument/2006/bibliography"/>
   </ds:schemaRefs>

</xml_diff>

<commit_message>
action list and doc again
</commit_message>
<xml_diff>
--- a/Reports/Group5 Final Report Draft.docx
+++ b/Reports/Group5 Final Report Draft.docx
@@ -193,7 +193,6 @@
           <w:bottom w:val="single" w:sz="4" w:space="1" w:color="auto"/>
           <w:right w:val="single" w:sz="4" w:space="4" w:color="auto"/>
         </w:pBdr>
-        <w:jc w:val="center"/>
         <w:rPr>
           <w:rFonts w:ascii="Verdana" w:hAnsi="Verdana"/>
         </w:rPr>
@@ -822,10 +821,7 @@
         </w:p>
       </w:sdtContent>
     </w:sdt>
-    <w:p>
-      <w:bookmarkStart w:id="0" w:name="_GoBack"/>
-      <w:bookmarkEnd w:id="0"/>
-    </w:p>
+    <w:p/>
     <w:p>
       <w:pPr>
         <w:rPr>
@@ -842,12 +838,12 @@
       <w:pPr>
         <w:pStyle w:val="Heading1"/>
       </w:pPr>
-      <w:bookmarkStart w:id="1" w:name="_Toc520576868"/>
+      <w:bookmarkStart w:id="0" w:name="_Toc520576868"/>
       <w:r>
         <w:lastRenderedPageBreak/>
         <w:t>Introduction</w:t>
       </w:r>
-      <w:bookmarkEnd w:id="1"/>
+      <w:bookmarkEnd w:id="0"/>
       <w:r>
         <w:t xml:space="preserve"> </w:t>
       </w:r>
@@ -892,11 +888,11 @@
       <w:pPr>
         <w:pStyle w:val="Heading1"/>
       </w:pPr>
-      <w:bookmarkStart w:id="2" w:name="_Toc520576869"/>
+      <w:bookmarkStart w:id="1" w:name="_Toc520576869"/>
       <w:r>
         <w:t>High Level Functionality</w:t>
       </w:r>
-      <w:bookmarkEnd w:id="2"/>
+      <w:bookmarkEnd w:id="1"/>
     </w:p>
     <w:p>
       <w:pPr>
@@ -1065,11 +1061,11 @@
       <w:pPr>
         <w:pStyle w:val="Heading1"/>
       </w:pPr>
-      <w:bookmarkStart w:id="3" w:name="_Toc520576870"/>
+      <w:bookmarkStart w:id="2" w:name="_Toc520576870"/>
       <w:r>
         <w:t>Access Information</w:t>
       </w:r>
-      <w:bookmarkEnd w:id="3"/>
+      <w:bookmarkEnd w:id="2"/>
     </w:p>
     <w:p/>
     <w:p>
@@ -1101,6 +1097,40 @@
           <w:shd w:val="clear" w:color="auto" w:fill="FFFFFF"/>
         </w:rPr>
         <w:t xml:space="preserve"> </w:t>
+      </w:r>
+    </w:p>
+    <w:p>
+      <w:pPr>
+        <w:rPr>
+          <w:rFonts w:ascii="Helvetica" w:hAnsi="Helvetica" w:cs="Helvetica"/>
+          <w:color w:val="FF0000"/>
+          <w:sz w:val="20"/>
+          <w:szCs w:val="20"/>
+          <w:shd w:val="clear" w:color="auto" w:fill="FFFFFF"/>
+        </w:rPr>
+      </w:pPr>
+      <w:bookmarkStart w:id="3" w:name="_GoBack"/>
+      <w:bookmarkEnd w:id="3"/>
+    </w:p>
+    <w:p>
+      <w:pPr>
+        <w:rPr>
+          <w:rFonts w:ascii="Helvetica" w:hAnsi="Helvetica" w:cs="Helvetica"/>
+          <w:color w:val="000000" w:themeColor="text1"/>
+          <w:sz w:val="20"/>
+          <w:szCs w:val="20"/>
+          <w:shd w:val="clear" w:color="auto" w:fill="FFFFFF"/>
+        </w:rPr>
+      </w:pPr>
+      <w:r>
+        <w:rPr>
+          <w:rFonts w:ascii="Helvetica" w:hAnsi="Helvetica" w:cs="Helvetica"/>
+          <w:color w:val="000000" w:themeColor="text1"/>
+          <w:sz w:val="20"/>
+          <w:szCs w:val="20"/>
+          <w:shd w:val="clear" w:color="auto" w:fill="FFFFFF"/>
+        </w:rPr>
+        <w:t>Please use GOOGLE CHROME or FIREFIX</w:t>
       </w:r>
     </w:p>
     <w:p>
@@ -4744,7 +4774,7 @@
 </file>
 
 <file path=customXml/itemProps2.xml><?xml version="1.0" encoding="utf-8"?>
-<ds:datastoreItem xmlns:ds="http://schemas.openxmlformats.org/officeDocument/2006/customXml" ds:itemID="{6A489F20-543B-429E-AD30-21398F3D6E10}">
+<ds:datastoreItem xmlns:ds="http://schemas.openxmlformats.org/officeDocument/2006/customXml" ds:itemID="{7B84A835-6B7F-4D66-93BF-3D0256586A92}">
   <ds:schemaRefs>
     <ds:schemaRef ds:uri="http://schemas.openxmlformats.org/officeDocument/2006/bibliography"/>
   </ds:schemaRefs>

</xml_diff>